<commit_message>
Trimming fat, adding results and references
</commit_message>
<xml_diff>
--- a/GP Emulator for FE simulator.docx
+++ b/GP Emulator for FE simulator.docx
@@ -82,7 +82,11 @@
         </w:rPr>
       </w:pPr>
       <w:r>
-        <w:t xml:space="preserve">Gaussian processes can be thought of as generalizations of multivariate normal random variables. Whereas a multivariate normal random variable is a random vector of finite length, a Gaussian process is a random function. The value of the function at any finite selection of points is itself a multivariate normal random variable. Just as a multivariate random variable is characterized by its mean vector and covariance matrix, a Gaussian process is fully characterized by its mean function </w:t>
+        <w:t xml:space="preserve">Gaussian processes can be thought of as generalizations of multivariate normal random variables. Whereas a multivariate normal random variable is a random vector of finite length, a Gaussian process is a random function. The value of the function at any finite selection of points is itself a multivariate normal random variable. </w:t>
+      </w:r>
+      <w:bookmarkStart w:id="0" w:name="_GoBack"/>
+      <w:r>
+        <w:t xml:space="preserve">Just as a multivariate random variable is characterized by its mean vector and covariance matrix, a Gaussian process is fully characterized by its mean function </w:t>
       </w:r>
       <m:oMath>
         <m:r>
@@ -159,6 +163,7 @@
       <w:r>
         <w:t>.</w:t>
       </w:r>
+      <w:bookmarkEnd w:id="0"/>
       <w:r>
         <w:t xml:space="preserve"> Thus for any points </w:t>
       </w:r>
@@ -498,7 +503,26 @@
         <w:rPr>
           <w:rFonts w:eastAsiaTheme="minorEastAsia"/>
         </w:rPr>
-        <w:t xml:space="preserve"> is promulgated in </w:t>
+        <w:t xml:space="preserve"> is promulgated </w:t>
+      </w:r>
+      <w:r>
+        <w:rPr>
+          <w:rFonts w:eastAsiaTheme="minorEastAsia"/>
+        </w:rPr>
+        <w:t xml:space="preserve">by </w:t>
+      </w:r>
+      <w:r>
+        <w:rPr>
+          <w:rFonts w:eastAsiaTheme="minorEastAsia"/>
+          <w:noProof/>
+        </w:rPr>
+        <w:t>(Sacks, Welch, Mitchell, &amp; Wynn</w:t>
+      </w:r>
+      <w:r>
+        <w:rPr>
+          <w:rFonts w:eastAsiaTheme="minorEastAsia"/>
+        </w:rPr>
+        <w:t xml:space="preserve"> </w:t>
       </w:r>
       <w:r>
         <w:rPr>
@@ -510,7 +534,7 @@
         <w:rPr>
           <w:rFonts w:eastAsiaTheme="minorEastAsia"/>
         </w:rPr>
-        <w:instrText>ADDIN CSL_CITATION { "citationItems" : [ { "id" : "ITEM-1", "itemData" : { "DOI" : "10.1214/ss/1177012413", "ISBN" : "0387954201", "ISSN" : "0883-4237", "PMID" : "20948974", "abstract" : "Many scientific phenomena are now investigated by complex computer models or codes. A computer experiment is a number of runs of the code with various inputs. A feature of many computer experiments is that the output is deterministic - rerunning the code with the same inputs gives identical observations. Often, the codes are computationally expensive to run, and a common objective of an experiment is to fit a cheaper predictor of the output to the data. Our approach is to model the deterministic output as the realization of a stochastic process, thereby providing a statistical basis for designing experiments (choosing the inputs) for efficient prediction. WIth this model, estimates of uncertainty of predictions are also available. Recent work in this area is reviewed, a number of applications are discussed, and we demonstrate our methodology with an example.", "author" : [ { "dropping-particle" : "", "family" : "Sacks", "given" : "Jerome", "non-dropping-particle" : "", "parse-names" : false, "suffix" : "" }, { "dropping-particle" : "", "family" : "Welch", "given" : "William J.", "non-dropping-particle" : "", "parse-names" : false, "suffix" : "" }, { "dropping-particle" : "", "family" : "Mitchell", "given" : "Toby J.", "non-dropping-particle" : "", "parse-names" : false, "suffix" : "" }, { "dropping-particle" : "", "family" : "Wynn", "given" : "Henry P.", "non-dropping-particle" : "", "parse-names" : false, "suffix" : "" } ], "container-title" : "Statistical Science", "id" : "ITEM-1", "issue" : "4", "issued" : { "date-parts" : [ [ "1989" ] ] }, "note" : "Foundational with respect to much of the work done in computer model calibration.", "page" : "409-423", "title" : "Design and Analysis of Computer Experiments", "type" : "article-journal", "volume" : "4" }, "uris" : [ "http://www.mendeley.com/documents/?uuid=edff9569-d40d-4cfd-9114-2f31bf287d97" ] } ], "mendeley" : { "formattedCitation" : "(Sacks, Welch, Mitchell, &amp; Wynn, 1989)", "plainTextFormattedCitation" : "(Sacks, Welch, Mitchell, &amp; Wynn, 1989)", "previouslyFormattedCitation" : "(Sacks, Welch, Mitchell, &amp; Wynn, 1989)" }, "properties" : {  }, "schema" : "https://github.com/citation-style-language/schema/raw/master/csl-citation.json" }</w:instrText>
+        <w:instrText>ADDIN CSL_CITATION { "citationItems" : [ { "id" : "ITEM-1", "itemData" : { "DOI" : "10.1214/ss/1177012413", "ISBN" : "0387954201", "ISSN" : "0883-4237", "PMID" : "20948974", "abstract" : "Many scientific phenomena are now investigated by complex computer models or codes. A computer experiment is a number of runs of the code with various inputs. A feature of many computer experiments is that the output is deterministic - rerunning the code with the same inputs gives identical observations. Often, the codes are computationally expensive to run, and a common objective of an experiment is to fit a cheaper predictor of the output to the data. Our approach is to model the deterministic output as the realization of a stochastic process, thereby providing a statistical basis for designing experiments (choosing the inputs) for efficient prediction. WIth this model, estimates of uncertainty of predictions are also available. Recent work in this area is reviewed, a number of applications are discussed, and we demonstrate our methodology with an example.", "author" : [ { "dropping-particle" : "", "family" : "Sacks", "given" : "Jerome", "non-dropping-particle" : "", "parse-names" : false, "suffix" : "" }, { "dropping-particle" : "", "family" : "Welch", "given" : "William J.", "non-dropping-particle" : "", "parse-names" : false, "suffix" : "" }, { "dropping-particle" : "", "family" : "Mitchell", "given" : "Toby J.", "non-dropping-particle" : "", "parse-names" : false, "suffix" : "" }, { "dropping-particle" : "", "family" : "Wynn", "given" : "Henry P.", "non-dropping-particle" : "", "parse-names" : false, "suffix" : "" } ], "container-title" : "Statistical Science", "id" : "ITEM-1", "issue" : "4", "issued" : { "date-parts" : [ [ "1989" ] ] }, "note" : "r2018-03-13\nFoundational with respect to much of the work done in computer model calibration. The case is made that despite their deterministic nature, computer models are a proper subject of statistical study, for which we may perform uncertainty analysis. The authors walk through the process of building a Gaussian process emulator of computer code for this purpose. Various covariance functions are discussed. The authors fit covariance function parameters through MLE. Roughly half the paper is devoted to questions of design.", "page" : "409-423", "title" : "Design and Analysis of Computer Experiments", "type" : "article-journal", "volume" : "4" }, "suppress-author" : 1, "uris" : [ "http://www.mendeley.com/documents/?uuid=edff9569-d40d-4cfd-9114-2f31bf287d97" ] } ], "mendeley" : { "formattedCitation" : "(1989)", "plainTextFormattedCitation" : "(1989)", "previouslyFormattedCitation" : "(1989)" }, "properties" : {  }, "schema" : "https://github.com/citation-style-language/schema/raw/master/csl-citation.json" }</w:instrText>
       </w:r>
       <w:r>
         <w:rPr>
@@ -523,7 +547,7 @@
           <w:rFonts w:eastAsiaTheme="minorEastAsia"/>
           <w:noProof/>
         </w:rPr>
-        <w:t>(Sacks, Welch, Mitchell, &amp; Wynn, 1989)</w:t>
+        <w:t>(1989)</w:t>
       </w:r>
       <w:r>
         <w:rPr>
@@ -1914,14 +1938,27 @@
             <w:r>
               <w:t xml:space="preserve">Figure </w:t>
             </w:r>
-            <w:fldSimple w:instr=" SEQ Figure \* ARABIC ">
-              <w:r>
-                <w:rPr>
-                  <w:noProof/>
-                </w:rPr>
-                <w:t>1</w:t>
-              </w:r>
-            </w:fldSimple>
+            <w:r>
+              <w:fldChar w:fldCharType="begin"/>
+            </w:r>
+            <w:r>
+              <w:instrText xml:space="preserve"> SEQ Figure \* ARABIC </w:instrText>
+            </w:r>
+            <w:r>
+              <w:fldChar w:fldCharType="separate"/>
+            </w:r>
+            <w:r>
+              <w:rPr>
+                <w:noProof/>
+              </w:rPr>
+              <w:t>1</w:t>
+            </w:r>
+            <w:r>
+              <w:rPr>
+                <w:noProof/>
+              </w:rPr>
+              <w:fldChar w:fldCharType="end"/>
+            </w:r>
             <w:r>
               <w:t>: Gaussian process trained on five observations. The mean function is given in red, and 100 draws are given in gray. The spread of the gray draws illustrates the uncertainty at each point.</w:t>
             </w:r>
@@ -2175,13 +2212,7 @@
             <w:rPr>
               <w:rFonts w:ascii="Cambria Math" w:eastAsiaTheme="minorEastAsia" w:hAnsi="Cambria Math"/>
             </w:rPr>
-            <m:t>+</m:t>
-          </m:r>
-          <m:r>
-            <w:rPr>
-              <w:rFonts w:ascii="Cambria Math" w:eastAsiaTheme="minorEastAsia" w:hAnsi="Cambria Math"/>
-            </w:rPr>
-            <m:t>ϵ</m:t>
+            <m:t>+ϵ</m:t>
           </m:r>
         </m:oMath>
       </m:oMathPara>
@@ -3924,8 +3955,6 @@
         </w:rPr>
         <w:t xml:space="preserve"> is the calibration input of the volume fraction and thickness.</w:t>
       </w:r>
-      <w:bookmarkStart w:id="0" w:name="_GoBack"/>
-      <w:bookmarkEnd w:id="0"/>
     </w:p>
     <w:p>
       <w:pPr>
@@ -5339,25 +5368,7 @@
               <w:rPr>
                 <w:rFonts w:ascii="Cambria Math" w:eastAsiaTheme="minorEastAsia" w:hAnsi="Cambria Math"/>
               </w:rPr>
-              <m:t>0.1</m:t>
-            </m:r>
-            <m:r>
-              <w:rPr>
-                <w:rFonts w:ascii="Cambria Math" w:eastAsiaTheme="minorEastAsia" w:hAnsi="Cambria Math"/>
-              </w:rPr>
-              <m:t>,</m:t>
-            </m:r>
-            <m:r>
-              <w:rPr>
-                <w:rFonts w:ascii="Cambria Math" w:eastAsiaTheme="minorEastAsia" w:hAnsi="Cambria Math"/>
-              </w:rPr>
-              <m:t xml:space="preserve"> 0</m:t>
-            </m:r>
-            <m:r>
-              <w:rPr>
-                <w:rFonts w:ascii="Cambria Math" w:eastAsiaTheme="minorEastAsia" w:hAnsi="Cambria Math"/>
-              </w:rPr>
-              <m:t>.6</m:t>
+              <m:t>0.1, 0.6</m:t>
             </m:r>
           </m:e>
         </m:d>
@@ -5399,19 +5410,7 @@
           <w:rPr>
             <w:rFonts w:ascii="Cambria Math" w:eastAsiaTheme="minorEastAsia" w:hAnsi="Cambria Math"/>
           </w:rPr>
-          <m:t>∼Unif(10,</m:t>
-        </m:r>
-        <m:r>
-          <w:rPr>
-            <w:rFonts w:ascii="Cambria Math" w:eastAsiaTheme="minorEastAsia" w:hAnsi="Cambria Math"/>
-          </w:rPr>
-          <m:t xml:space="preserve"> </m:t>
-        </m:r>
-        <m:r>
-          <w:rPr>
-            <w:rFonts w:ascii="Cambria Math" w:eastAsiaTheme="minorEastAsia" w:hAnsi="Cambria Math"/>
-          </w:rPr>
-          <m:t>25)</m:t>
+          <m:t>∼Unif(10, 25)</m:t>
         </m:r>
       </m:oMath>
       <w:r>
@@ -6743,7 +6742,7 @@
                   <v:path o:extrusionok="f" gradientshapeok="t" o:connecttype="rect"/>
                   <o:lock v:ext="edit" aspectratio="t"/>
                 </v:shapetype>
-                <v:shape id="_x0000_i1295" type="#_x0000_t75" style="width:219.5pt;height:139.5pt">
+                <v:shape id="_x0000_i1025" type="#_x0000_t75" style="width:219.5pt;height:139.5pt">
                   <v:imagedata r:id="rId9" o:title="Picture3"/>
                 </v:shape>
               </w:pict>
@@ -6770,7 +6769,7 @@
                 <w:rFonts w:eastAsiaTheme="minorEastAsia"/>
               </w:rPr>
               <w:pict>
-                <v:shape id="_x0000_i1296" type="#_x0000_t75" style="width:219.5pt;height:139.5pt">
+                <v:shape id="_x0000_i1026" type="#_x0000_t75" style="width:219.5pt;height:139.5pt">
                   <v:imagedata r:id="rId10" o:title="Picture4"/>
                 </v:shape>
               </w:pict>
@@ -6793,14 +6792,27 @@
             <w:r>
               <w:t xml:space="preserve">Figure </w:t>
             </w:r>
-            <w:fldSimple w:instr=" SEQ Figure \* ARABIC ">
-              <w:r>
-                <w:rPr>
-                  <w:noProof/>
-                </w:rPr>
-                <w:t>2</w:t>
-              </w:r>
-            </w:fldSimple>
+            <w:r>
+              <w:fldChar w:fldCharType="begin"/>
+            </w:r>
+            <w:r>
+              <w:instrText xml:space="preserve"> SEQ Figure \* ARABIC </w:instrText>
+            </w:r>
+            <w:r>
+              <w:fldChar w:fldCharType="separate"/>
+            </w:r>
+            <w:r>
+              <w:rPr>
+                <w:noProof/>
+              </w:rPr>
+              <w:t>2</w:t>
+            </w:r>
+            <w:r>
+              <w:rPr>
+                <w:noProof/>
+              </w:rPr>
+              <w:fldChar w:fldCharType="end"/>
+            </w:r>
             <w:r>
               <w:t>: Summaries of MCMC chains</w:t>
             </w:r>
@@ -6977,7 +6989,7 @@
               </w:rPr>
               <w:lastRenderedPageBreak/>
               <w:pict>
-                <v:shape id="_x0000_i1297" type="#_x0000_t75" style="width:468pt;height:308pt">
+                <v:shape id="_x0000_i1027" type="#_x0000_t75" style="width:468pt;height:308pt">
                   <v:imagedata r:id="rId11" o:title="Picture1"/>
                 </v:shape>
               </w:pict>
@@ -6994,14 +7006,27 @@
             <w:r>
               <w:t xml:space="preserve">Figure </w:t>
             </w:r>
-            <w:fldSimple w:instr=" SEQ Figure \* ARABIC ">
-              <w:r>
-                <w:rPr>
-                  <w:noProof/>
-                </w:rPr>
-                <w:t>3</w:t>
-              </w:r>
-            </w:fldSimple>
+            <w:r>
+              <w:fldChar w:fldCharType="begin"/>
+            </w:r>
+            <w:r>
+              <w:instrText xml:space="preserve"> SEQ Figure \* ARABIC </w:instrText>
+            </w:r>
+            <w:r>
+              <w:fldChar w:fldCharType="separate"/>
+            </w:r>
+            <w:r>
+              <w:rPr>
+                <w:noProof/>
+              </w:rPr>
+              <w:t>3</w:t>
+            </w:r>
+            <w:r>
+              <w:rPr>
+                <w:noProof/>
+              </w:rPr>
+              <w:fldChar w:fldCharType="end"/>
+            </w:r>
             <w:r>
               <w:t>: Trace plots and densities of draws</w:t>
             </w:r>
@@ -7047,7 +7072,7 @@
                 <w:rFonts w:eastAsiaTheme="minorEastAsia"/>
               </w:rPr>
               <w:pict>
-                <v:shape id="_x0000_i1298" type="#_x0000_t75" style="width:467.5pt;height:179.5pt">
+                <v:shape id="_x0000_i1028" type="#_x0000_t75" style="width:467.5pt;height:179.5pt">
                   <v:imagedata r:id="rId12" o:title="Capture"/>
                 </v:shape>
               </w:pict>
@@ -7064,14 +7089,27 @@
             <w:r>
               <w:t xml:space="preserve">Figure </w:t>
             </w:r>
-            <w:fldSimple w:instr=" SEQ Figure \* ARABIC ">
-              <w:r>
-                <w:rPr>
-                  <w:noProof/>
-                </w:rPr>
-                <w:t>4</w:t>
-              </w:r>
-            </w:fldSimple>
+            <w:r>
+              <w:fldChar w:fldCharType="begin"/>
+            </w:r>
+            <w:r>
+              <w:instrText xml:space="preserve"> SEQ Figure \* ARABIC </w:instrText>
+            </w:r>
+            <w:r>
+              <w:fldChar w:fldCharType="separate"/>
+            </w:r>
+            <w:r>
+              <w:rPr>
+                <w:noProof/>
+              </w:rPr>
+              <w:t>4</w:t>
+            </w:r>
+            <w:r>
+              <w:rPr>
+                <w:noProof/>
+              </w:rPr>
+              <w:fldChar w:fldCharType="end"/>
+            </w:r>
             <w:r>
               <w:t xml:space="preserve">: </w:t>
             </w:r>
@@ -7121,7 +7159,7 @@
               </w:rPr>
               <w:lastRenderedPageBreak/>
               <w:pict>
-                <v:shape id="_x0000_i1299" type="#_x0000_t75" style="width:370.5pt;height:188pt">
+                <v:shape id="_x0000_i1029" type="#_x0000_t75" style="width:370.5pt;height:188pt">
                   <v:imagedata r:id="rId13" o:title="Picture6"/>
                 </v:shape>
               </w:pict>
@@ -7138,14 +7176,27 @@
             <w:r>
               <w:t xml:space="preserve">Figure </w:t>
             </w:r>
-            <w:fldSimple w:instr=" SEQ Figure \* ARABIC ">
-              <w:r>
-                <w:rPr>
-                  <w:noProof/>
-                </w:rPr>
-                <w:t>5</w:t>
-              </w:r>
-            </w:fldSimple>
+            <w:r>
+              <w:fldChar w:fldCharType="begin"/>
+            </w:r>
+            <w:r>
+              <w:instrText xml:space="preserve"> SEQ Figure \* ARABIC </w:instrText>
+            </w:r>
+            <w:r>
+              <w:fldChar w:fldCharType="separate"/>
+            </w:r>
+            <w:r>
+              <w:rPr>
+                <w:noProof/>
+              </w:rPr>
+              <w:t>5</w:t>
+            </w:r>
+            <w:r>
+              <w:rPr>
+                <w:noProof/>
+              </w:rPr>
+              <w:fldChar w:fldCharType="end"/>
+            </w:r>
             <w:r>
               <w:t>: Gelman-Rubin statistic</w:t>
             </w:r>
@@ -8518,7 +8569,7 @@
 </file>
 
 <file path=customXml/itemProps1.xml><?xml version="1.0" encoding="utf-8"?>
-<ds:datastoreItem xmlns:ds="http://schemas.openxmlformats.org/officeDocument/2006/customXml" ds:itemID="{74AF332C-2582-4583-9339-BEA8D58DFD00}">
+<ds:datastoreItem xmlns:ds="http://schemas.openxmlformats.org/officeDocument/2006/customXml" ds:itemID="{3FB8EA24-08FE-425F-8133-8C9F4B0E9D68}">
   <ds:schemaRefs>
     <ds:schemaRef ds:uri="http://schemas.openxmlformats.org/officeDocument/2006/bibliography"/>
   </ds:schemaRefs>

</xml_diff>